<commit_message>
actualizacion de todo lo que habia en el server
</commit_message>
<xml_diff>
--- a/reporte/word/Examples/AdvancedTable.docx
+++ b/reporte/word/Examples/AdvancedTable.docx
@@ -12,7 +12,7 @@
         </w:trPr>
         <w:tc>
           <w:tcPr>
-            <w:tcW w:w="200" w:type="dxa"/>
+            <w:tcW w:w="2000" w:type="dxa"/>
             <w:vAlign w:val="center"/>
           </w:tcPr>
           <w:p>
@@ -26,7 +26,7 @@
         </w:tc>
         <w:tc>
           <w:tcPr>
-            <w:tcW w:w="200" w:type="dxa"/>
+            <w:tcW w:w="2000" w:type="dxa"/>
             <w:vAlign w:val="center"/>
           </w:tcPr>
           <w:p>
@@ -40,7 +40,7 @@
         </w:tc>
         <w:tc>
           <w:tcPr>
-            <w:tcW w:w="200" w:type="dxa"/>
+            <w:tcW w:w="2000" w:type="dxa"/>
             <w:vAlign w:val="center"/>
           </w:tcPr>
           <w:p>
@@ -54,7 +54,7 @@
         </w:tc>
         <w:tc>
           <w:tcPr>
-            <w:tcW w:w="200" w:type="dxa"/>
+            <w:tcW w:w="2000" w:type="dxa"/>
             <w:vAlign w:val="center"/>
           </w:tcPr>
           <w:p>
@@ -85,7 +85,7 @@
       <w:tr>
         <w:tc>
           <w:tcPr>
-            <w:tcW w:w="200" w:type="dxa"/>
+            <w:tcW w:w="2000" w:type="dxa"/>
           </w:tcPr>
           <w:p>
             <w:r>
@@ -95,7 +95,7 @@
         </w:tc>
         <w:tc>
           <w:tcPr>
-            <w:tcW w:w="200" w:type="dxa"/>
+            <w:tcW w:w="2000" w:type="dxa"/>
           </w:tcPr>
           <w:p>
             <w:r>
@@ -105,7 +105,7 @@
         </w:tc>
         <w:tc>
           <w:tcPr>
-            <w:tcW w:w="200" w:type="dxa"/>
+            <w:tcW w:w="2000" w:type="dxa"/>
           </w:tcPr>
           <w:p>
             <w:r>
@@ -115,7 +115,7 @@
         </w:tc>
         <w:tc>
           <w:tcPr>
-            <w:tcW w:w="200" w:type="dxa"/>
+            <w:tcW w:w="2000" w:type="dxa"/>
           </w:tcPr>
           <w:p>
             <w:r>
@@ -137,7 +137,7 @@
       <w:tr>
         <w:tc>
           <w:tcPr>
-            <w:tcW w:w="200" w:type="dxa"/>
+            <w:tcW w:w="2000" w:type="dxa"/>
           </w:tcPr>
           <w:p>
             <w:r>
@@ -147,7 +147,7 @@
         </w:tc>
         <w:tc>
           <w:tcPr>
-            <w:tcW w:w="200" w:type="dxa"/>
+            <w:tcW w:w="2000" w:type="dxa"/>
           </w:tcPr>
           <w:p>
             <w:r>
@@ -157,7 +157,7 @@
         </w:tc>
         <w:tc>
           <w:tcPr>
-            <w:tcW w:w="200" w:type="dxa"/>
+            <w:tcW w:w="2000" w:type="dxa"/>
           </w:tcPr>
           <w:p>
             <w:r>
@@ -167,7 +167,7 @@
         </w:tc>
         <w:tc>
           <w:tcPr>
-            <w:tcW w:w="200" w:type="dxa"/>
+            <w:tcW w:w="2000" w:type="dxa"/>
           </w:tcPr>
           <w:p>
             <w:r>
@@ -189,7 +189,7 @@
       <w:tr>
         <w:tc>
           <w:tcPr>
-            <w:tcW w:w="200" w:type="dxa"/>
+            <w:tcW w:w="2000" w:type="dxa"/>
           </w:tcPr>
           <w:p>
             <w:r>
@@ -199,7 +199,7 @@
         </w:tc>
         <w:tc>
           <w:tcPr>
-            <w:tcW w:w="200" w:type="dxa"/>
+            <w:tcW w:w="2000" w:type="dxa"/>
           </w:tcPr>
           <w:p>
             <w:r>
@@ -209,7 +209,7 @@
         </w:tc>
         <w:tc>
           <w:tcPr>
-            <w:tcW w:w="200" w:type="dxa"/>
+            <w:tcW w:w="2000" w:type="dxa"/>
           </w:tcPr>
           <w:p>
             <w:r>
@@ -219,7 +219,7 @@
         </w:tc>
         <w:tc>
           <w:tcPr>
-            <w:tcW w:w="200" w:type="dxa"/>
+            <w:tcW w:w="2000" w:type="dxa"/>
           </w:tcPr>
           <w:p>
             <w:r>
@@ -241,7 +241,7 @@
       <w:tr>
         <w:tc>
           <w:tcPr>
-            <w:tcW w:w="200" w:type="dxa"/>
+            <w:tcW w:w="2000" w:type="dxa"/>
           </w:tcPr>
           <w:p>
             <w:r>
@@ -251,7 +251,7 @@
         </w:tc>
         <w:tc>
           <w:tcPr>
-            <w:tcW w:w="200" w:type="dxa"/>
+            <w:tcW w:w="2000" w:type="dxa"/>
           </w:tcPr>
           <w:p>
             <w:r>
@@ -261,7 +261,7 @@
         </w:tc>
         <w:tc>
           <w:tcPr>
-            <w:tcW w:w="200" w:type="dxa"/>
+            <w:tcW w:w="2000" w:type="dxa"/>
           </w:tcPr>
           <w:p>
             <w:r>
@@ -271,7 +271,7 @@
         </w:tc>
         <w:tc>
           <w:tcPr>
-            <w:tcW w:w="200" w:type="dxa"/>
+            <w:tcW w:w="2000" w:type="dxa"/>
           </w:tcPr>
           <w:p>
             <w:r>
@@ -293,7 +293,7 @@
       <w:tr>
         <w:tc>
           <w:tcPr>
-            <w:tcW w:w="200" w:type="dxa"/>
+            <w:tcW w:w="2000" w:type="dxa"/>
           </w:tcPr>
           <w:p>
             <w:r>
@@ -303,7 +303,7 @@
         </w:tc>
         <w:tc>
           <w:tcPr>
-            <w:tcW w:w="200" w:type="dxa"/>
+            <w:tcW w:w="2000" w:type="dxa"/>
           </w:tcPr>
           <w:p>
             <w:r>
@@ -313,7 +313,7 @@
         </w:tc>
         <w:tc>
           <w:tcPr>
-            <w:tcW w:w="200" w:type="dxa"/>
+            <w:tcW w:w="2000" w:type="dxa"/>
           </w:tcPr>
           <w:p>
             <w:r>
@@ -323,7 +323,7 @@
         </w:tc>
         <w:tc>
           <w:tcPr>
-            <w:tcW w:w="200" w:type="dxa"/>
+            <w:tcW w:w="2000" w:type="dxa"/>
           </w:tcPr>
           <w:p>
             <w:r>
@@ -345,7 +345,7 @@
       <w:tr>
         <w:tc>
           <w:tcPr>
-            <w:tcW w:w="200" w:type="dxa"/>
+            <w:tcW w:w="2000" w:type="dxa"/>
           </w:tcPr>
           <w:p>
             <w:r>
@@ -355,7 +355,7 @@
         </w:tc>
         <w:tc>
           <w:tcPr>
-            <w:tcW w:w="200" w:type="dxa"/>
+            <w:tcW w:w="2000" w:type="dxa"/>
           </w:tcPr>
           <w:p>
             <w:r>
@@ -365,7 +365,7 @@
         </w:tc>
         <w:tc>
           <w:tcPr>
-            <w:tcW w:w="200" w:type="dxa"/>
+            <w:tcW w:w="2000" w:type="dxa"/>
           </w:tcPr>
           <w:p>
             <w:r>
@@ -375,7 +375,7 @@
         </w:tc>
         <w:tc>
           <w:tcPr>
-            <w:tcW w:w="200" w:type="dxa"/>
+            <w:tcW w:w="2000" w:type="dxa"/>
           </w:tcPr>
           <w:p>
             <w:r>
@@ -397,7 +397,7 @@
       <w:tr>
         <w:tc>
           <w:tcPr>
-            <w:tcW w:w="200" w:type="dxa"/>
+            <w:tcW w:w="2000" w:type="dxa"/>
           </w:tcPr>
           <w:p>
             <w:r>
@@ -407,7 +407,7 @@
         </w:tc>
         <w:tc>
           <w:tcPr>
-            <w:tcW w:w="200" w:type="dxa"/>
+            <w:tcW w:w="2000" w:type="dxa"/>
           </w:tcPr>
           <w:p>
             <w:r>
@@ -417,7 +417,7 @@
         </w:tc>
         <w:tc>
           <w:tcPr>
-            <w:tcW w:w="200" w:type="dxa"/>
+            <w:tcW w:w="2000" w:type="dxa"/>
           </w:tcPr>
           <w:p>
             <w:r>
@@ -427,7 +427,7 @@
         </w:tc>
         <w:tc>
           <w:tcPr>
-            <w:tcW w:w="200" w:type="dxa"/>
+            <w:tcW w:w="2000" w:type="dxa"/>
           </w:tcPr>
           <w:p>
             <w:r>
@@ -449,7 +449,7 @@
       <w:tr>
         <w:tc>
           <w:tcPr>
-            <w:tcW w:w="200" w:type="dxa"/>
+            <w:tcW w:w="2000" w:type="dxa"/>
           </w:tcPr>
           <w:p>
             <w:r>
@@ -459,7 +459,7 @@
         </w:tc>
         <w:tc>
           <w:tcPr>
-            <w:tcW w:w="200" w:type="dxa"/>
+            <w:tcW w:w="2000" w:type="dxa"/>
           </w:tcPr>
           <w:p>
             <w:r>
@@ -469,7 +469,7 @@
         </w:tc>
         <w:tc>
           <w:tcPr>
-            <w:tcW w:w="200" w:type="dxa"/>
+            <w:tcW w:w="2000" w:type="dxa"/>
           </w:tcPr>
           <w:p>
             <w:r>
@@ -479,7 +479,7 @@
         </w:tc>
         <w:tc>
           <w:tcPr>
-            <w:tcW w:w="200" w:type="dxa"/>
+            <w:tcW w:w="2000" w:type="dxa"/>
           </w:tcPr>
           <w:p>
             <w:r>
@@ -501,7 +501,7 @@
       <w:tr>
         <w:tc>
           <w:tcPr>
-            <w:tcW w:w="200" w:type="dxa"/>
+            <w:tcW w:w="2000" w:type="dxa"/>
           </w:tcPr>
           <w:p>
             <w:r>
@@ -511,7 +511,7 @@
         </w:tc>
         <w:tc>
           <w:tcPr>
-            <w:tcW w:w="200" w:type="dxa"/>
+            <w:tcW w:w="2000" w:type="dxa"/>
           </w:tcPr>
           <w:p>
             <w:r>
@@ -521,7 +521,7 @@
         </w:tc>
         <w:tc>
           <w:tcPr>
-            <w:tcW w:w="200" w:type="dxa"/>
+            <w:tcW w:w="2000" w:type="dxa"/>
           </w:tcPr>
           <w:p>
             <w:r>
@@ -531,7 +531,7 @@
         </w:tc>
         <w:tc>
           <w:tcPr>
-            <w:tcW w:w="200" w:type="dxa"/>
+            <w:tcW w:w="2000" w:type="dxa"/>
           </w:tcPr>
           <w:p>
             <w:r>
@@ -553,7 +553,7 @@
       <w:tr>
         <w:tc>
           <w:tcPr>
-            <w:tcW w:w="200" w:type="dxa"/>
+            <w:tcW w:w="2000" w:type="dxa"/>
           </w:tcPr>
           <w:p>
             <w:r>
@@ -563,7 +563,7 @@
         </w:tc>
         <w:tc>
           <w:tcPr>
-            <w:tcW w:w="200" w:type="dxa"/>
+            <w:tcW w:w="2000" w:type="dxa"/>
           </w:tcPr>
           <w:p>
             <w:r>
@@ -573,7 +573,7 @@
         </w:tc>
         <w:tc>
           <w:tcPr>
-            <w:tcW w:w="200" w:type="dxa"/>
+            <w:tcW w:w="2000" w:type="dxa"/>
           </w:tcPr>
           <w:p>
             <w:r>
@@ -583,7 +583,7 @@
         </w:tc>
         <w:tc>
           <w:tcPr>
-            <w:tcW w:w="200" w:type="dxa"/>
+            <w:tcW w:w="2000" w:type="dxa"/>
           </w:tcPr>
           <w:p>
             <w:r>

</xml_diff>